<commit_message>
Multiple OLS data calc added
</commit_message>
<xml_diff>
--- a/CSAY Obstacle Height Calculation/Documentation/Img/New Microsoft Word Document.docx
+++ b/CSAY Obstacle Height Calculation/Documentation/Img/New Microsoft Word Document.docx
@@ -12,63 +12,122 @@
         <w:rPr>
           <w:noProof/>
         </w:rPr>
+        <w:drawing>
+          <wp:anchor distT="0" distB="0" distL="114300" distR="114300" simplePos="0" relativeHeight="251658240" behindDoc="0" locked="0" layoutInCell="1" allowOverlap="1" wp14:anchorId="6CE74C6B" wp14:editId="57C26AEA">
+            <wp:simplePos x="0" y="0"/>
+            <wp:positionH relativeFrom="column">
+              <wp:posOffset>3600450</wp:posOffset>
+            </wp:positionH>
+            <wp:positionV relativeFrom="paragraph">
+              <wp:posOffset>257175</wp:posOffset>
+            </wp:positionV>
+            <wp:extent cx="1581150" cy="514350"/>
+            <wp:effectExtent l="19050" t="19050" r="19050" b="19050"/>
+            <wp:wrapNone/>
+            <wp:docPr id="1392812582" name="Picture 3"/>
+            <wp:cNvGraphicFramePr>
+              <a:graphicFrameLocks xmlns:a="http://schemas.openxmlformats.org/drawingml/2006/main" noChangeAspect="1"/>
+            </wp:cNvGraphicFramePr>
+            <a:graphic xmlns:a="http://schemas.openxmlformats.org/drawingml/2006/main">
+              <a:graphicData uri="http://schemas.openxmlformats.org/drawingml/2006/picture">
+                <pic:pic xmlns:pic="http://schemas.openxmlformats.org/drawingml/2006/picture">
+                  <pic:nvPicPr>
+                    <pic:cNvPr id="1392812582" name="Picture 1392812582"/>
+                    <pic:cNvPicPr/>
+                  </pic:nvPicPr>
+                  <pic:blipFill rotWithShape="1">
+                    <a:blip r:embed="rId6">
+                      <a:extLst>
+                        <a:ext uri="{28A0092B-C50C-407E-A947-70E740481C1C}">
+                          <a14:useLocalDpi xmlns:a14="http://schemas.microsoft.com/office/drawing/2010/main" val="0"/>
+                        </a:ext>
+                      </a:extLst>
+                    </a:blip>
+                    <a:srcRect t="18182"/>
+                    <a:stretch/>
+                  </pic:blipFill>
+                  <pic:spPr bwMode="auto">
+                    <a:xfrm>
+                      <a:off x="0" y="0"/>
+                      <a:ext cx="1581150" cy="514350"/>
+                    </a:xfrm>
+                    <a:prstGeom prst="rect">
+                      <a:avLst/>
+                    </a:prstGeom>
+                    <a:ln>
+                      <a:solidFill>
+                        <a:schemeClr val="tx1"/>
+                      </a:solidFill>
+                    </a:ln>
+                    <a:extLst>
+                      <a:ext uri="{53640926-AAD7-44D8-BBD7-CCE9431645EC}">
+                        <a14:shadowObscured xmlns:a14="http://schemas.microsoft.com/office/drawing/2010/main"/>
+                      </a:ext>
+                    </a:extLst>
+                  </pic:spPr>
+                </pic:pic>
+              </a:graphicData>
+            </a:graphic>
+            <wp14:sizeRelH relativeFrom="page">
+              <wp14:pctWidth>0</wp14:pctWidth>
+            </wp14:sizeRelH>
+            <wp14:sizeRelV relativeFrom="page">
+              <wp14:pctHeight>0</wp14:pctHeight>
+            </wp14:sizeRelV>
+          </wp:anchor>
+        </w:drawing>
+      </w:r>
+      <w:r>
+        <w:rPr>
+          <w:noProof/>
+        </w:rPr>
         <mc:AlternateContent>
           <mc:Choice Requires="wps">
             <w:drawing>
-              <wp:anchor distT="0" distB="0" distL="114300" distR="114300" simplePos="0" relativeHeight="251672576" behindDoc="0" locked="0" layoutInCell="1" allowOverlap="1" wp14:anchorId="1A9BD1C9" wp14:editId="40536D1B">
+              <wp:anchor distT="0" distB="0" distL="114300" distR="114300" simplePos="0" relativeHeight="251666432" behindDoc="0" locked="0" layoutInCell="1" allowOverlap="1" wp14:anchorId="0E59FC5B" wp14:editId="129B7EAB">
                 <wp:simplePos x="0" y="0"/>
                 <wp:positionH relativeFrom="column">
-                  <wp:posOffset>4154115</wp:posOffset>
+                  <wp:posOffset>2505075</wp:posOffset>
                 </wp:positionH>
                 <wp:positionV relativeFrom="paragraph">
-                  <wp:posOffset>-298202</wp:posOffset>
+                  <wp:posOffset>-485775</wp:posOffset>
                 </wp:positionV>
-                <wp:extent cx="283100" cy="298808"/>
-                <wp:effectExtent l="19050" t="19050" r="22225" b="25400"/>
+                <wp:extent cx="571500" cy="685800"/>
+                <wp:effectExtent l="19050" t="38100" r="57150" b="38100"/>
                 <wp:wrapNone/>
-                <wp:docPr id="22750284" name="Arrow: Bent-Up 6"/>
+                <wp:docPr id="966133374" name="Straight Arrow Connector 7"/>
                 <wp:cNvGraphicFramePr/>
                 <a:graphic xmlns:a="http://schemas.openxmlformats.org/drawingml/2006/main">
                   <a:graphicData uri="http://schemas.microsoft.com/office/word/2010/wordprocessingShape">
                     <wps:wsp>
-                      <wps:cNvSpPr/>
+                      <wps:cNvCnPr/>
                       <wps:spPr>
-                        <a:xfrm flipH="1">
+                        <a:xfrm flipV="1">
                           <a:off x="0" y="0"/>
-                          <a:ext cx="283100" cy="298808"/>
+                          <a:ext cx="571500" cy="685800"/>
                         </a:xfrm>
-                        <a:prstGeom prst="bentUpArrow">
+                        <a:prstGeom prst="straightConnector1">
                           <a:avLst/>
                         </a:prstGeom>
-                        <a:noFill/>
-                        <a:ln>
-                          <a:solidFill>
-                            <a:srgbClr val="FF0000"/>
-                          </a:solidFill>
+                        <a:ln w="57150">
+                          <a:tailEnd type="triangle"/>
                         </a:ln>
                       </wps:spPr>
                       <wps:style>
-                        <a:lnRef idx="2">
-                          <a:schemeClr val="accent1">
-                            <a:shade val="50000"/>
-                          </a:schemeClr>
+                        <a:lnRef idx="1">
+                          <a:schemeClr val="accent1"/>
                         </a:lnRef>
-                        <a:fillRef idx="1">
+                        <a:fillRef idx="0">
                           <a:schemeClr val="accent1"/>
                         </a:fillRef>
                         <a:effectRef idx="0">
                           <a:schemeClr val="accent1"/>
                         </a:effectRef>
                         <a:fontRef idx="minor">
-                          <a:schemeClr val="lt1"/>
+                          <a:schemeClr val="tx1"/>
                         </a:fontRef>
                       </wps:style>
-                      <wps:bodyPr rot="0" spcFirstLastPara="0" vertOverflow="overflow" horzOverflow="overflow" vert="horz" wrap="square" lIns="91440" tIns="45720" rIns="91440" bIns="45720" numCol="1" spcCol="0" rtlCol="0" fromWordArt="0" anchor="ctr" anchorCtr="0" forceAA="0" compatLnSpc="1">
-                        <a:prstTxWarp prst="textNoShape">
-                          <a:avLst/>
-                        </a:prstTxWarp>
-                        <a:noAutofit/>
-                      </wps:bodyPr>
+                      <wps:bodyPr/>
                     </wps:wsp>
                   </a:graphicData>
                 </a:graphic>
@@ -83,9 +142,12 @@
           </mc:Choice>
           <mc:Fallback>
             <w:pict>
-              <v:shape w14:anchorId="16E4F711" id="Arrow: Bent-Up 6" o:spid="_x0000_s1026" style="position:absolute;margin-left:327.1pt;margin-top:-23.5pt;width:22.3pt;height:23.55pt;flip:x;z-index:251672576;visibility:visible;mso-wrap-style:square;mso-width-percent:0;mso-height-percent:0;mso-wrap-distance-left:9pt;mso-wrap-distance-top:0;mso-wrap-distance-right:9pt;mso-wrap-distance-bottom:0;mso-position-horizontal:absolute;mso-position-horizontal-relative:text;mso-position-vertical:absolute;mso-position-vertical-relative:text;mso-width-percent:0;mso-height-percent:0;mso-width-relative:margin;mso-height-relative:margin;v-text-anchor:middle" coordsize="283100,298808" o:gfxdata="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" path="m,228033r176938,l176938,70775r-35388,l212325,r70775,70775l247713,70775r,228033l,298808,,228033xe" filled="f" strokecolor="red" strokeweight="1pt">
-                <v:stroke joinstyle="miter"/>
-                <v:path arrowok="t" o:connecttype="custom" o:connectlocs="0,228033;176938,228033;176938,70775;141550,70775;212325,0;283100,70775;247713,70775;247713,298808;0,298808;0,228033" o:connectangles="0,0,0,0,0,0,0,0,0,0"/>
+              <v:shapetype w14:anchorId="7A594607" id="_x0000_t32" coordsize="21600,21600" o:spt="32" o:oned="t" path="m,l21600,21600e" filled="f">
+                <v:path arrowok="t" fillok="f" o:connecttype="none"/>
+                <o:lock v:ext="edit" shapetype="t"/>
+              </v:shapetype>
+              <v:shape id="Straight Arrow Connector 7" o:spid="_x0000_s1026" type="#_x0000_t32" style="position:absolute;margin-left:197.25pt;margin-top:-38.25pt;width:45pt;height:54pt;flip:y;z-index:251666432;visibility:visible;mso-wrap-style:square;mso-width-percent:0;mso-height-percent:0;mso-wrap-distance-left:9pt;mso-wrap-distance-top:0;mso-wrap-distance-right:9pt;mso-wrap-distance-bottom:0;mso-position-horizontal:absolute;mso-position-horizontal-relative:text;mso-position-vertical:absolute;mso-position-vertical-relative:text;mso-width-percent:0;mso-height-percent:0;mso-width-relative:margin;mso-height-relative:margin" o:gfxdata="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" strokecolor="#4472c4 [3204]" strokeweight="4.5pt">
+                <v:stroke endarrow="block" joinstyle="miter"/>
               </v:shape>
             </w:pict>
           </mc:Fallback>
@@ -95,64 +157,191 @@
         <w:rPr>
           <w:noProof/>
         </w:rPr>
+        <w:drawing>
+          <wp:anchor distT="0" distB="0" distL="114300" distR="114300" simplePos="0" relativeHeight="251659264" behindDoc="0" locked="0" layoutInCell="1" allowOverlap="1" wp14:anchorId="1BAAFB82" wp14:editId="51F71E7D">
+            <wp:simplePos x="0" y="0"/>
+            <wp:positionH relativeFrom="column">
+              <wp:posOffset>3105150</wp:posOffset>
+            </wp:positionH>
+            <wp:positionV relativeFrom="paragraph">
+              <wp:posOffset>-609600</wp:posOffset>
+            </wp:positionV>
+            <wp:extent cx="1600200" cy="781050"/>
+            <wp:effectExtent l="19050" t="19050" r="19050" b="19050"/>
+            <wp:wrapNone/>
+            <wp:docPr id="131119722" name="Picture 2"/>
+            <wp:cNvGraphicFramePr>
+              <a:graphicFrameLocks xmlns:a="http://schemas.openxmlformats.org/drawingml/2006/main" noChangeAspect="1"/>
+            </wp:cNvGraphicFramePr>
+            <a:graphic xmlns:a="http://schemas.openxmlformats.org/drawingml/2006/main">
+              <a:graphicData uri="http://schemas.openxmlformats.org/drawingml/2006/picture">
+                <pic:pic xmlns:pic="http://schemas.openxmlformats.org/drawingml/2006/picture">
+                  <pic:nvPicPr>
+                    <pic:cNvPr id="131119722" name="Picture 131119722"/>
+                    <pic:cNvPicPr/>
+                  </pic:nvPicPr>
+                  <pic:blipFill>
+                    <a:blip r:embed="rId7">
+                      <a:extLst>
+                        <a:ext uri="{28A0092B-C50C-407E-A947-70E740481C1C}">
+                          <a14:useLocalDpi xmlns:a14="http://schemas.microsoft.com/office/drawing/2010/main" val="0"/>
+                        </a:ext>
+                      </a:extLst>
+                    </a:blip>
+                    <a:stretch>
+                      <a:fillRect/>
+                    </a:stretch>
+                  </pic:blipFill>
+                  <pic:spPr>
+                    <a:xfrm>
+                      <a:off x="0" y="0"/>
+                      <a:ext cx="1600200" cy="781050"/>
+                    </a:xfrm>
+                    <a:prstGeom prst="rect">
+                      <a:avLst/>
+                    </a:prstGeom>
+                    <a:ln>
+                      <a:solidFill>
+                        <a:schemeClr val="tx1"/>
+                      </a:solidFill>
+                    </a:ln>
+                  </pic:spPr>
+                </pic:pic>
+              </a:graphicData>
+            </a:graphic>
+            <wp14:sizeRelH relativeFrom="page">
+              <wp14:pctWidth>0</wp14:pctWidth>
+            </wp14:sizeRelH>
+            <wp14:sizeRelV relativeFrom="page">
+              <wp14:pctHeight>0</wp14:pctHeight>
+            </wp14:sizeRelV>
+          </wp:anchor>
+        </w:drawing>
+      </w:r>
+      <w:r>
+        <w:rPr>
+          <w:noProof/>
+        </w:rPr>
         <mc:AlternateContent>
           <mc:Choice Requires="wps">
             <w:drawing>
-              <wp:anchor distT="0" distB="0" distL="114300" distR="114300" simplePos="0" relativeHeight="251671552" behindDoc="0" locked="0" layoutInCell="1" allowOverlap="1" wp14:anchorId="0AE7D8B8" wp14:editId="30764F16">
+              <wp:anchor distT="0" distB="0" distL="114300" distR="114300" simplePos="0" relativeHeight="251664384" behindDoc="0" locked="0" layoutInCell="1" allowOverlap="1" wp14:anchorId="1B6545C5" wp14:editId="1FB048E7">
                 <wp:simplePos x="0" y="0"/>
                 <wp:positionH relativeFrom="column">
-                  <wp:posOffset>4438650</wp:posOffset>
+                  <wp:posOffset>1076325</wp:posOffset>
                 </wp:positionH>
                 <wp:positionV relativeFrom="paragraph">
-                  <wp:posOffset>-302260</wp:posOffset>
+                  <wp:posOffset>38100</wp:posOffset>
                 </wp:positionV>
-                <wp:extent cx="1820545" cy="294005"/>
-                <wp:effectExtent l="0" t="0" r="27305" b="10795"/>
+                <wp:extent cx="466725" cy="485775"/>
+                <wp:effectExtent l="19050" t="38100" r="47625" b="47625"/>
                 <wp:wrapNone/>
-                <wp:docPr id="1872404350" name="Rectangle: Rounded Corners 3"/>
+                <wp:docPr id="640010900" name="Straight Arrow Connector 7"/>
                 <wp:cNvGraphicFramePr/>
                 <a:graphic xmlns:a="http://schemas.openxmlformats.org/drawingml/2006/main">
                   <a:graphicData uri="http://schemas.microsoft.com/office/word/2010/wordprocessingShape">
                     <wps:wsp>
-                      <wps:cNvSpPr/>
+                      <wps:cNvCnPr/>
                       <wps:spPr>
-                        <a:xfrm>
+                        <a:xfrm flipV="1">
                           <a:off x="0" y="0"/>
-                          <a:ext cx="1820545" cy="294005"/>
+                          <a:ext cx="466725" cy="485775"/>
                         </a:xfrm>
-                        <a:prstGeom prst="roundRect">
+                        <a:prstGeom prst="straightConnector1">
                           <a:avLst/>
                         </a:prstGeom>
+                        <a:ln w="57150">
+                          <a:tailEnd type="triangle"/>
+                        </a:ln>
                       </wps:spPr>
                       <wps:style>
-                        <a:lnRef idx="2">
-                          <a:schemeClr val="accent5"/>
+                        <a:lnRef idx="1">
+                          <a:schemeClr val="accent1"/>
                         </a:lnRef>
-                        <a:fillRef idx="1">
-                          <a:schemeClr val="lt1"/>
+                        <a:fillRef idx="0">
+                          <a:schemeClr val="accent1"/>
                         </a:fillRef>
                         <a:effectRef idx="0">
-                          <a:schemeClr val="accent5"/>
+                          <a:schemeClr val="accent1"/>
                         </a:effectRef>
                         <a:fontRef idx="minor">
-                          <a:schemeClr val="dk1"/>
+                          <a:schemeClr val="tx1"/>
                         </a:fontRef>
                       </wps:style>
-                      <wps:txbx>
-                        <w:txbxContent>
-                          <w:p>
-                            <w:r>
-                              <w:t>Software location address</w:t>
-                            </w:r>
-                          </w:p>
-                        </w:txbxContent>
-                      </wps:txbx>
-                      <wps:bodyPr rot="0" spcFirstLastPara="0" vertOverflow="overflow" horzOverflow="overflow" vert="horz" wrap="square" lIns="91440" tIns="45720" rIns="91440" bIns="45720" numCol="1" spcCol="0" rtlCol="0" fromWordArt="0" anchor="ctr" anchorCtr="0" forceAA="0" compatLnSpc="1">
-                        <a:prstTxWarp prst="textNoShape">
+                      <wps:bodyPr/>
+                    </wps:wsp>
+                  </a:graphicData>
+                </a:graphic>
+              </wp:anchor>
+            </w:drawing>
+          </mc:Choice>
+          <mc:Fallback>
+            <w:pict>
+              <v:shape w14:anchorId="22EA80ED" id="Straight Arrow Connector 7" o:spid="_x0000_s1026" type="#_x0000_t32" style="position:absolute;margin-left:84.75pt;margin-top:3pt;width:36.75pt;height:38.25pt;flip:y;z-index:251664384;visibility:visible;mso-wrap-style:square;mso-wrap-distance-left:9pt;mso-wrap-distance-top:0;mso-wrap-distance-right:9pt;mso-wrap-distance-bottom:0;mso-position-horizontal:absolute;mso-position-horizontal-relative:text;mso-position-vertical:absolute;mso-position-vertical-relative:text" o:gfxdata="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" strokecolor="#4472c4 [3204]" strokeweight="4.5pt">
+                <v:stroke endarrow="block" joinstyle="miter"/>
+              </v:shape>
+            </w:pict>
+          </mc:Fallback>
+        </mc:AlternateContent>
+      </w:r>
+    </w:p>
+    <w:p>
+      <w:pPr>
+        <w:rPr>
+          <w:noProof/>
+        </w:rPr>
+      </w:pPr>
+      <w:r>
+        <w:rPr>
+          <w:noProof/>
+        </w:rPr>
+        <mc:AlternateContent>
+          <mc:Choice Requires="wps">
+            <w:drawing>
+              <wp:anchor distT="0" distB="0" distL="114300" distR="114300" simplePos="0" relativeHeight="251668480" behindDoc="0" locked="0" layoutInCell="1" allowOverlap="1" wp14:anchorId="35B68100" wp14:editId="3E372A4C">
+                <wp:simplePos x="0" y="0"/>
+                <wp:positionH relativeFrom="column">
+                  <wp:posOffset>2647950</wp:posOffset>
+                </wp:positionH>
+                <wp:positionV relativeFrom="paragraph">
+                  <wp:posOffset>104774</wp:posOffset>
+                </wp:positionV>
+                <wp:extent cx="942975" cy="45719"/>
+                <wp:effectExtent l="0" t="114300" r="0" b="107315"/>
+                <wp:wrapNone/>
+                <wp:docPr id="679071095" name="Straight Arrow Connector 7"/>
+                <wp:cNvGraphicFramePr/>
+                <a:graphic xmlns:a="http://schemas.openxmlformats.org/drawingml/2006/main">
+                  <a:graphicData uri="http://schemas.microsoft.com/office/word/2010/wordprocessingShape">
+                    <wps:wsp>
+                      <wps:cNvCnPr/>
+                      <wps:spPr>
+                        <a:xfrm flipV="1">
+                          <a:off x="0" y="0"/>
+                          <a:ext cx="942975" cy="45719"/>
+                        </a:xfrm>
+                        <a:prstGeom prst="straightConnector1">
                           <a:avLst/>
-                        </a:prstTxWarp>
-                        <a:noAutofit/>
-                      </wps:bodyPr>
+                        </a:prstGeom>
+                        <a:ln w="57150">
+                          <a:tailEnd type="triangle"/>
+                        </a:ln>
+                      </wps:spPr>
+                      <wps:style>
+                        <a:lnRef idx="1">
+                          <a:schemeClr val="accent1"/>
+                        </a:lnRef>
+                        <a:fillRef idx="0">
+                          <a:schemeClr val="accent1"/>
+                        </a:fillRef>
+                        <a:effectRef idx="0">
+                          <a:schemeClr val="accent1"/>
+                        </a:effectRef>
+                        <a:fontRef idx="minor">
+                          <a:schemeClr val="tx1"/>
+                        </a:fontRef>
+                      </wps:style>
+                      <wps:bodyPr/>
                     </wps:wsp>
                   </a:graphicData>
                 </a:graphic>
@@ -167,271 +356,9 @@
           </mc:Choice>
           <mc:Fallback>
             <w:pict>
-              <v:roundrect w14:anchorId="0AE7D8B8" id="Rectangle: Rounded Corners 3" o:spid="_x0000_s1026" style="position:absolute;margin-left:349.5pt;margin-top:-23.8pt;width:143.35pt;height:23.15pt;z-index:251671552;visibility:visible;mso-wrap-style:square;mso-width-percent:0;mso-height-percent:0;mso-wrap-distance-left:9pt;mso-wrap-distance-top:0;mso-wrap-distance-right:9pt;mso-wrap-distance-bottom:0;mso-position-horizontal:absolute;mso-position-horizontal-relative:text;mso-position-vertical:absolute;mso-position-vertical-relative:text;mso-width-percent:0;mso-height-percent:0;mso-width-relative:margin;mso-height-relative:margin;v-text-anchor:middle" arcsize="10923f" o:gfxdata="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" fillcolor="white [3201]" strokecolor="#5b9bd5 [3208]" strokeweight="1pt">
-                <v:stroke joinstyle="miter"/>
-                <v:textbox>
-                  <w:txbxContent>
-                    <w:p>
-                      <w:r>
-                        <w:t>Software location address</w:t>
-                      </w:r>
-                    </w:p>
-                  </w:txbxContent>
-                </v:textbox>
-              </v:roundrect>
-            </w:pict>
-          </mc:Fallback>
-        </mc:AlternateContent>
-      </w:r>
-      <w:r>
-        <w:rPr>
-          <w:noProof/>
-        </w:rPr>
-        <mc:AlternateContent>
-          <mc:Choice Requires="wps">
-            <w:drawing>
-              <wp:anchor distT="0" distB="0" distL="114300" distR="114300" simplePos="0" relativeHeight="251668480" behindDoc="0" locked="0" layoutInCell="1" allowOverlap="1" wp14:anchorId="3D8AB17E" wp14:editId="138ADA33">
-                <wp:simplePos x="0" y="0"/>
-                <wp:positionH relativeFrom="column">
-                  <wp:posOffset>898497</wp:posOffset>
-                </wp:positionH>
-                <wp:positionV relativeFrom="paragraph">
-                  <wp:posOffset>-540689</wp:posOffset>
-                </wp:positionV>
-                <wp:extent cx="5231959" cy="230588"/>
-                <wp:effectExtent l="0" t="0" r="26035" b="17145"/>
-                <wp:wrapNone/>
-                <wp:docPr id="624078851" name="Rectangle: Rounded Corners 4"/>
-                <wp:cNvGraphicFramePr/>
-                <a:graphic xmlns:a="http://schemas.openxmlformats.org/drawingml/2006/main">
-                  <a:graphicData uri="http://schemas.microsoft.com/office/word/2010/wordprocessingShape">
-                    <wps:wsp>
-                      <wps:cNvSpPr/>
-                      <wps:spPr>
-                        <a:xfrm>
-                          <a:off x="0" y="0"/>
-                          <a:ext cx="5231959" cy="230588"/>
-                        </a:xfrm>
-                        <a:prstGeom prst="roundRect">
-                          <a:avLst/>
-                        </a:prstGeom>
-                        <a:noFill/>
-                        <a:ln>
-                          <a:solidFill>
-                            <a:srgbClr val="0000FF"/>
-                          </a:solidFill>
-                        </a:ln>
-                      </wps:spPr>
-                      <wps:style>
-                        <a:lnRef idx="2">
-                          <a:schemeClr val="accent6"/>
-                        </a:lnRef>
-                        <a:fillRef idx="1">
-                          <a:schemeClr val="lt1"/>
-                        </a:fillRef>
-                        <a:effectRef idx="0">
-                          <a:schemeClr val="accent6"/>
-                        </a:effectRef>
-                        <a:fontRef idx="minor">
-                          <a:schemeClr val="dk1"/>
-                        </a:fontRef>
-                      </wps:style>
-                      <wps:bodyPr rot="0" spcFirstLastPara="0" vertOverflow="overflow" horzOverflow="overflow" vert="horz" wrap="square" lIns="91440" tIns="45720" rIns="91440" bIns="45720" numCol="1" spcCol="0" rtlCol="0" fromWordArt="0" anchor="ctr" anchorCtr="0" forceAA="0" compatLnSpc="1">
-                        <a:prstTxWarp prst="textNoShape">
-                          <a:avLst/>
-                        </a:prstTxWarp>
-                        <a:noAutofit/>
-                      </wps:bodyPr>
-                    </wps:wsp>
-                  </a:graphicData>
-                </a:graphic>
-              </wp:anchor>
-            </w:drawing>
-          </mc:Choice>
-          <mc:Fallback>
-            <w:pict>
-              <v:roundrect w14:anchorId="5C3C26A6" id="Rectangle: Rounded Corners 4" o:spid="_x0000_s1026" style="position:absolute;margin-left:70.75pt;margin-top:-42.55pt;width:411.95pt;height:18.15pt;z-index:251668480;visibility:visible;mso-wrap-style:square;mso-wrap-distance-left:9pt;mso-wrap-distance-top:0;mso-wrap-distance-right:9pt;mso-wrap-distance-bottom:0;mso-position-horizontal:absolute;mso-position-horizontal-relative:text;mso-position-vertical:absolute;mso-position-vertical-relative:text;v-text-anchor:middle" arcsize="10923f" o:gfxdata="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" filled="f" strokecolor="blue" strokeweight="1pt">
-                <v:stroke joinstyle="miter"/>
-              </v:roundrect>
-            </w:pict>
-          </mc:Fallback>
-        </mc:AlternateContent>
-      </w:r>
-      <w:r>
-        <w:rPr>
-          <w:noProof/>
-        </w:rPr>
-        <mc:AlternateContent>
-          <mc:Choice Requires="wps">
-            <w:drawing>
-              <wp:anchor distT="0" distB="0" distL="114300" distR="114300" simplePos="0" relativeHeight="251662336" behindDoc="0" locked="0" layoutInCell="1" allowOverlap="1" wp14:anchorId="290FD1F0" wp14:editId="249E9AD3">
-                <wp:simplePos x="0" y="0"/>
-                <wp:positionH relativeFrom="column">
-                  <wp:posOffset>3937000</wp:posOffset>
-                </wp:positionH>
-                <wp:positionV relativeFrom="paragraph">
-                  <wp:posOffset>42849</wp:posOffset>
-                </wp:positionV>
-                <wp:extent cx="484505" cy="174625"/>
-                <wp:effectExtent l="0" t="19050" r="29845" b="34925"/>
-                <wp:wrapNone/>
-                <wp:docPr id="1070411509" name="Arrow: Right 2"/>
-                <wp:cNvGraphicFramePr/>
-                <a:graphic xmlns:a="http://schemas.openxmlformats.org/drawingml/2006/main">
-                  <a:graphicData uri="http://schemas.microsoft.com/office/word/2010/wordprocessingShape">
-                    <wps:wsp>
-                      <wps:cNvSpPr/>
-                      <wps:spPr>
-                        <a:xfrm>
-                          <a:off x="0" y="0"/>
-                          <a:ext cx="484505" cy="174625"/>
-                        </a:xfrm>
-                        <a:prstGeom prst="rightArrow">
-                          <a:avLst/>
-                        </a:prstGeom>
-                        <a:ln>
-                          <a:solidFill>
-                            <a:srgbClr val="FF0000"/>
-                          </a:solidFill>
-                        </a:ln>
-                      </wps:spPr>
-                      <wps:style>
-                        <a:lnRef idx="2">
-                          <a:schemeClr val="accent6"/>
-                        </a:lnRef>
-                        <a:fillRef idx="1">
-                          <a:schemeClr val="lt1"/>
-                        </a:fillRef>
-                        <a:effectRef idx="0">
-                          <a:schemeClr val="accent6"/>
-                        </a:effectRef>
-                        <a:fontRef idx="minor">
-                          <a:schemeClr val="dk1"/>
-                        </a:fontRef>
-                      </wps:style>
-                      <wps:bodyPr rot="0" spcFirstLastPara="0" vertOverflow="overflow" horzOverflow="overflow" vert="horz" wrap="square" lIns="91440" tIns="45720" rIns="91440" bIns="45720" numCol="1" spcCol="0" rtlCol="0" fromWordArt="0" anchor="ctr" anchorCtr="0" forceAA="0" compatLnSpc="1">
-                        <a:prstTxWarp prst="textNoShape">
-                          <a:avLst/>
-                        </a:prstTxWarp>
-                        <a:noAutofit/>
-                      </wps:bodyPr>
-                    </wps:wsp>
-                  </a:graphicData>
-                </a:graphic>
-              </wp:anchor>
-            </w:drawing>
-          </mc:Choice>
-          <mc:Fallback>
-            <w:pict>
-              <v:shapetype w14:anchorId="354CE195" id="_x0000_t13" coordsize="21600,21600" o:spt="13" adj="16200,5400" path="m@0,l@0@1,0@1,0@2@0@2@0,21600,21600,10800xe">
-                <v:stroke joinstyle="miter"/>
-                <v:formulas>
-                  <v:f eqn="val #0"/>
-                  <v:f eqn="val #1"/>
-                  <v:f eqn="sum height 0 #1"/>
-                  <v:f eqn="sum 10800 0 #1"/>
-                  <v:f eqn="sum width 0 #0"/>
-                  <v:f eqn="prod @4 @3 10800"/>
-                  <v:f eqn="sum width 0 @5"/>
-                </v:formulas>
-                <v:path o:connecttype="custom" o:connectlocs="@0,0;0,10800;@0,21600;21600,10800" o:connectangles="270,180,90,0" textboxrect="0,@1,@6,@2"/>
-                <v:handles>
-                  <v:h position="#0,#1" xrange="0,21600" yrange="0,10800"/>
-                </v:handles>
-              </v:shapetype>
-              <v:shape id="Arrow: Right 2" o:spid="_x0000_s1026" type="#_x0000_t13" style="position:absolute;margin-left:310pt;margin-top:3.35pt;width:38.15pt;height:13.75pt;z-index:251662336;visibility:visible;mso-wrap-style:square;mso-wrap-distance-left:9pt;mso-wrap-distance-top:0;mso-wrap-distance-right:9pt;mso-wrap-distance-bottom:0;mso-position-horizontal:absolute;mso-position-horizontal-relative:text;mso-position-vertical:absolute;mso-position-vertical-relative:text;v-text-anchor:middle" o:gfxdata="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" adj="17707" fillcolor="white [3201]" strokecolor="red" strokeweight="1pt"/>
-            </w:pict>
-          </mc:Fallback>
-        </mc:AlternateContent>
-      </w:r>
-      <w:r>
-        <w:rPr>
-          <w:noProof/>
-        </w:rPr>
-        <mc:AlternateContent>
-          <mc:Choice Requires="wps">
-            <w:drawing>
-              <wp:anchor distT="0" distB="0" distL="114300" distR="114300" simplePos="0" relativeHeight="251664384" behindDoc="0" locked="0" layoutInCell="1" allowOverlap="1" wp14:anchorId="0173F36A" wp14:editId="20841540">
-                <wp:simplePos x="0" y="0"/>
-                <wp:positionH relativeFrom="column">
-                  <wp:posOffset>4468329</wp:posOffset>
-                </wp:positionH>
-                <wp:positionV relativeFrom="paragraph">
-                  <wp:posOffset>166</wp:posOffset>
-                </wp:positionV>
-                <wp:extent cx="1820848" cy="294199"/>
-                <wp:effectExtent l="0" t="0" r="27305" b="10795"/>
-                <wp:wrapNone/>
-                <wp:docPr id="1037385141" name="Rectangle: Rounded Corners 3"/>
-                <wp:cNvGraphicFramePr/>
-                <a:graphic xmlns:a="http://schemas.openxmlformats.org/drawingml/2006/main">
-                  <a:graphicData uri="http://schemas.microsoft.com/office/word/2010/wordprocessingShape">
-                    <wps:wsp>
-                      <wps:cNvSpPr/>
-                      <wps:spPr>
-                        <a:xfrm>
-                          <a:off x="0" y="0"/>
-                          <a:ext cx="1820848" cy="294199"/>
-                        </a:xfrm>
-                        <a:prstGeom prst="roundRect">
-                          <a:avLst/>
-                        </a:prstGeom>
-                      </wps:spPr>
-                      <wps:style>
-                        <a:lnRef idx="2">
-                          <a:schemeClr val="accent5"/>
-                        </a:lnRef>
-                        <a:fillRef idx="1">
-                          <a:schemeClr val="lt1"/>
-                        </a:fillRef>
-                        <a:effectRef idx="0">
-                          <a:schemeClr val="accent5"/>
-                        </a:effectRef>
-                        <a:fontRef idx="minor">
-                          <a:schemeClr val="dk1"/>
-                        </a:fontRef>
-                      </wps:style>
-                      <wps:txbx>
-                        <w:txbxContent>
-                          <w:p>
-                            <w:r>
-                              <w:t>Prepare input files here</w:t>
-                            </w:r>
-                          </w:p>
-                        </w:txbxContent>
-                      </wps:txbx>
-                      <wps:bodyPr rot="0" spcFirstLastPara="0" vertOverflow="overflow" horzOverflow="overflow" vert="horz" wrap="square" lIns="91440" tIns="45720" rIns="91440" bIns="45720" numCol="1" spcCol="0" rtlCol="0" fromWordArt="0" anchor="ctr" anchorCtr="0" forceAA="0" compatLnSpc="1">
-                        <a:prstTxWarp prst="textNoShape">
-                          <a:avLst/>
-                        </a:prstTxWarp>
-                        <a:noAutofit/>
-                      </wps:bodyPr>
-                    </wps:wsp>
-                  </a:graphicData>
-                </a:graphic>
-                <wp14:sizeRelH relativeFrom="margin">
-                  <wp14:pctWidth>0</wp14:pctWidth>
-                </wp14:sizeRelH>
-                <wp14:sizeRelV relativeFrom="margin">
-                  <wp14:pctHeight>0</wp14:pctHeight>
-                </wp14:sizeRelV>
-              </wp:anchor>
-            </w:drawing>
-          </mc:Choice>
-          <mc:Fallback>
-            <w:pict>
-              <v:roundrect w14:anchorId="0173F36A" id="_x0000_s1027" style="position:absolute;margin-left:351.85pt;margin-top:0;width:143.35pt;height:23.15pt;z-index:251664384;visibility:visible;mso-wrap-style:square;mso-width-percent:0;mso-height-percent:0;mso-wrap-distance-left:9pt;mso-wrap-distance-top:0;mso-wrap-distance-right:9pt;mso-wrap-distance-bottom:0;mso-position-horizontal:absolute;mso-position-horizontal-relative:text;mso-position-vertical:absolute;mso-position-vertical-relative:text;mso-width-percent:0;mso-height-percent:0;mso-width-relative:margin;mso-height-relative:margin;v-text-anchor:middle" arcsize="10923f" o:gfxdata="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" fillcolor="white [3201]" strokecolor="#5b9bd5 [3208]" strokeweight="1pt">
-                <v:stroke joinstyle="miter"/>
-                <v:textbox>
-                  <w:txbxContent>
-                    <w:p>
-                      <w:r>
-                        <w:t>Prepare input files here</w:t>
-                      </w:r>
-                    </w:p>
-                  </w:txbxContent>
-                </v:textbox>
-              </v:roundrect>
+              <v:shape w14:anchorId="36CC46A2" id="Straight Arrow Connector 7" o:spid="_x0000_s1026" type="#_x0000_t32" style="position:absolute;margin-left:208.5pt;margin-top:8.25pt;width:74.25pt;height:3.6pt;flip:y;z-index:251668480;visibility:visible;mso-wrap-style:square;mso-width-percent:0;mso-height-percent:0;mso-wrap-distance-left:9pt;mso-wrap-distance-top:0;mso-wrap-distance-right:9pt;mso-wrap-distance-bottom:0;mso-position-horizontal:absolute;mso-position-horizontal-relative:text;mso-position-vertical:absolute;mso-position-vertical-relative:text;mso-width-percent:0;mso-height-percent:0;mso-width-relative:margin;mso-height-relative:margin" o:gfxdata="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" strokecolor="#4472c4 [3204]" strokeweight="4.5pt">
+                <v:stroke endarrow="block" joinstyle="miter"/>
+              </v:shape>
             </w:pict>
           </mc:Fallback>
         </mc:AlternateContent>
@@ -441,18 +368,18 @@
           <w:noProof/>
         </w:rPr>
         <w:drawing>
-          <wp:anchor distT="0" distB="0" distL="114300" distR="114300" simplePos="0" relativeHeight="251658240" behindDoc="1" locked="0" layoutInCell="1" allowOverlap="1" wp14:anchorId="23FD3956" wp14:editId="27D8D121">
+          <wp:anchor distT="0" distB="0" distL="114300" distR="114300" simplePos="0" relativeHeight="251660288" behindDoc="0" locked="0" layoutInCell="1" allowOverlap="1" wp14:anchorId="211C981E" wp14:editId="798CEB39">
             <wp:simplePos x="0" y="0"/>
             <wp:positionH relativeFrom="column">
-              <wp:posOffset>-355186</wp:posOffset>
+              <wp:posOffset>1562100</wp:posOffset>
             </wp:positionH>
             <wp:positionV relativeFrom="paragraph">
-              <wp:posOffset>-524924</wp:posOffset>
+              <wp:posOffset>-504825</wp:posOffset>
             </wp:positionV>
-            <wp:extent cx="6537897" cy="2274294"/>
-            <wp:effectExtent l="0" t="0" r="0" b="0"/>
+            <wp:extent cx="1486107" cy="3029373"/>
+            <wp:effectExtent l="19050" t="19050" r="19050" b="19050"/>
             <wp:wrapNone/>
-            <wp:docPr id="840778113" name="Picture 1"/>
+            <wp:docPr id="46774153" name="Picture 1"/>
             <wp:cNvGraphicFramePr>
               <a:graphicFrameLocks xmlns:a="http://schemas.openxmlformats.org/drawingml/2006/main" noChangeAspect="1"/>
             </wp:cNvGraphicFramePr>
@@ -460,11 +387,11 @@
               <a:graphicData uri="http://schemas.openxmlformats.org/drawingml/2006/picture">
                 <pic:pic xmlns:pic="http://schemas.openxmlformats.org/drawingml/2006/picture">
                   <pic:nvPicPr>
-                    <pic:cNvPr id="840778113" name="Picture 840778113"/>
+                    <pic:cNvPr id="46774153" name="Picture 46774153"/>
                     <pic:cNvPicPr/>
                   </pic:nvPicPr>
                   <pic:blipFill>
-                    <a:blip r:embed="rId6">
+                    <a:blip r:embed="rId8">
                       <a:extLst>
                         <a:ext uri="{28A0092B-C50C-407E-A947-70E740481C1C}">
                           <a14:useLocalDpi xmlns:a14="http://schemas.microsoft.com/office/drawing/2010/main" val="0"/>
@@ -478,11 +405,81 @@
                   <pic:spPr>
                     <a:xfrm>
                       <a:off x="0" y="0"/>
-                      <a:ext cx="6537897" cy="2274294"/>
+                      <a:ext cx="1486107" cy="3029373"/>
                     </a:xfrm>
                     <a:prstGeom prst="rect">
                       <a:avLst/>
                     </a:prstGeom>
+                    <a:ln>
+                      <a:solidFill>
+                        <a:schemeClr val="tx1"/>
+                      </a:solidFill>
+                    </a:ln>
+                  </pic:spPr>
+                </pic:pic>
+              </a:graphicData>
+            </a:graphic>
+            <wp14:sizeRelH relativeFrom="page">
+              <wp14:pctWidth>0</wp14:pctWidth>
+            </wp14:sizeRelH>
+            <wp14:sizeRelV relativeFrom="page">
+              <wp14:pctHeight>0</wp14:pctHeight>
+            </wp14:sizeRelV>
+          </wp:anchor>
+        </w:drawing>
+      </w:r>
+      <w:r>
+        <w:rPr>
+          <w:noProof/>
+        </w:rPr>
+        <w:drawing>
+          <wp:anchor distT="0" distB="0" distL="114300" distR="114300" simplePos="0" relativeHeight="251661312" behindDoc="1" locked="0" layoutInCell="1" allowOverlap="1" wp14:anchorId="1391C9D5" wp14:editId="7C10E876">
+            <wp:simplePos x="0" y="0"/>
+            <wp:positionH relativeFrom="column">
+              <wp:posOffset>-647700</wp:posOffset>
+            </wp:positionH>
+            <wp:positionV relativeFrom="paragraph">
+              <wp:posOffset>0</wp:posOffset>
+            </wp:positionV>
+            <wp:extent cx="2095500" cy="1524000"/>
+            <wp:effectExtent l="19050" t="19050" r="19050" b="19050"/>
+            <wp:wrapNone/>
+            <wp:docPr id="1840118176" name="Picture 5"/>
+            <wp:cNvGraphicFramePr>
+              <a:graphicFrameLocks xmlns:a="http://schemas.openxmlformats.org/drawingml/2006/main" noChangeAspect="1"/>
+            </wp:cNvGraphicFramePr>
+            <a:graphic xmlns:a="http://schemas.openxmlformats.org/drawingml/2006/main">
+              <a:graphicData uri="http://schemas.openxmlformats.org/drawingml/2006/picture">
+                <pic:pic xmlns:pic="http://schemas.openxmlformats.org/drawingml/2006/picture">
+                  <pic:nvPicPr>
+                    <pic:cNvPr id="1840118176" name="Picture 1840118176"/>
+                    <pic:cNvPicPr/>
+                  </pic:nvPicPr>
+                  <pic:blipFill>
+                    <a:blip r:embed="rId9">
+                      <a:extLst>
+                        <a:ext uri="{28A0092B-C50C-407E-A947-70E740481C1C}">
+                          <a14:useLocalDpi xmlns:a14="http://schemas.microsoft.com/office/drawing/2010/main" val="0"/>
+                        </a:ext>
+                      </a:extLst>
+                    </a:blip>
+                    <a:stretch>
+                      <a:fillRect/>
+                    </a:stretch>
+                  </pic:blipFill>
+                  <pic:spPr>
+                    <a:xfrm>
+                      <a:off x="0" y="0"/>
+                      <a:ext cx="2095500" cy="1524000"/>
+                    </a:xfrm>
+                    <a:prstGeom prst="rect">
+                      <a:avLst/>
+                    </a:prstGeom>
+                    <a:ln>
+                      <a:solidFill>
+                        <a:schemeClr val="tx1"/>
+                      </a:solidFill>
+                    </a:ln>
                   </pic:spPr>
                 </pic:pic>
               </a:graphicData>
@@ -507,72 +504,61 @@
         <w:rPr>
           <w:noProof/>
         </w:rPr>
-        <mc:AlternateContent>
-          <mc:Choice Requires="wps">
-            <w:drawing>
-              <wp:anchor distT="0" distB="0" distL="114300" distR="114300" simplePos="0" relativeHeight="251666432" behindDoc="0" locked="0" layoutInCell="1" allowOverlap="1" wp14:anchorId="4DC54935" wp14:editId="6D94DB11">
-                <wp:simplePos x="0" y="0"/>
-                <wp:positionH relativeFrom="column">
-                  <wp:posOffset>3919220</wp:posOffset>
-                </wp:positionH>
-                <wp:positionV relativeFrom="paragraph">
-                  <wp:posOffset>45803</wp:posOffset>
-                </wp:positionV>
-                <wp:extent cx="484505" cy="174625"/>
-                <wp:effectExtent l="19050" t="57150" r="10795" b="73025"/>
-                <wp:wrapNone/>
-                <wp:docPr id="937397434" name="Arrow: Right 2"/>
-                <wp:cNvGraphicFramePr/>
-                <a:graphic xmlns:a="http://schemas.openxmlformats.org/drawingml/2006/main">
-                  <a:graphicData uri="http://schemas.microsoft.com/office/word/2010/wordprocessingShape">
-                    <wps:wsp>
-                      <wps:cNvSpPr/>
-                      <wps:spPr>
-                        <a:xfrm rot="1238761">
-                          <a:off x="0" y="0"/>
-                          <a:ext cx="484505" cy="174625"/>
-                        </a:xfrm>
-                        <a:prstGeom prst="rightArrow">
-                          <a:avLst/>
-                        </a:prstGeom>
-                        <a:ln>
-                          <a:solidFill>
-                            <a:srgbClr val="FF0000"/>
-                          </a:solidFill>
-                        </a:ln>
-                      </wps:spPr>
-                      <wps:style>
-                        <a:lnRef idx="2">
-                          <a:schemeClr val="accent6"/>
-                        </a:lnRef>
-                        <a:fillRef idx="1">
-                          <a:schemeClr val="lt1"/>
-                        </a:fillRef>
-                        <a:effectRef idx="0">
-                          <a:schemeClr val="accent6"/>
-                        </a:effectRef>
-                        <a:fontRef idx="minor">
-                          <a:schemeClr val="dk1"/>
-                        </a:fontRef>
-                      </wps:style>
-                      <wps:bodyPr rot="0" spcFirstLastPara="0" vertOverflow="overflow" horzOverflow="overflow" vert="horz" wrap="square" lIns="91440" tIns="45720" rIns="91440" bIns="45720" numCol="1" spcCol="0" rtlCol="0" fromWordArt="0" anchor="ctr" anchorCtr="0" forceAA="0" compatLnSpc="1">
-                        <a:prstTxWarp prst="textNoShape">
-                          <a:avLst/>
-                        </a:prstTxWarp>
-                        <a:noAutofit/>
-                      </wps:bodyPr>
-                    </wps:wsp>
-                  </a:graphicData>
-                </a:graphic>
-              </wp:anchor>
-            </w:drawing>
-          </mc:Choice>
-          <mc:Fallback>
-            <w:pict>
-              <v:shape w14:anchorId="0FC8E82A" id="Arrow: Right 2" o:spid="_x0000_s1026" type="#_x0000_t13" style="position:absolute;margin-left:308.6pt;margin-top:3.6pt;width:38.15pt;height:13.75pt;rotation:1353057fd;z-index:251666432;visibility:visible;mso-wrap-style:square;mso-wrap-distance-left:9pt;mso-wrap-distance-top:0;mso-wrap-distance-right:9pt;mso-wrap-distance-bottom:0;mso-position-horizontal:absolute;mso-position-horizontal-relative:text;mso-position-vertical:absolute;mso-position-vertical-relative:text;v-text-anchor:middle" o:gfxdata="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" adj="17707" fillcolor="white [3201]" strokecolor="red" strokeweight="1pt"/>
-            </w:pict>
-          </mc:Fallback>
-        </mc:AlternateContent>
+        <w:drawing>
+          <wp:anchor distT="0" distB="0" distL="114300" distR="114300" simplePos="0" relativeHeight="251673600" behindDoc="0" locked="0" layoutInCell="1" allowOverlap="1" wp14:anchorId="3656235D" wp14:editId="22B7615F">
+            <wp:simplePos x="0" y="0"/>
+            <wp:positionH relativeFrom="column">
+              <wp:posOffset>4695825</wp:posOffset>
+            </wp:positionH>
+            <wp:positionV relativeFrom="paragraph">
+              <wp:posOffset>228600</wp:posOffset>
+            </wp:positionV>
+            <wp:extent cx="1123950" cy="457200"/>
+            <wp:effectExtent l="0" t="0" r="0" b="0"/>
+            <wp:wrapNone/>
+            <wp:docPr id="576767667" name="Picture 8"/>
+            <wp:cNvGraphicFramePr>
+              <a:graphicFrameLocks xmlns:a="http://schemas.openxmlformats.org/drawingml/2006/main" noChangeAspect="1"/>
+            </wp:cNvGraphicFramePr>
+            <a:graphic xmlns:a="http://schemas.openxmlformats.org/drawingml/2006/main">
+              <a:graphicData uri="http://schemas.openxmlformats.org/drawingml/2006/picture">
+                <pic:pic xmlns:pic="http://schemas.openxmlformats.org/drawingml/2006/picture">
+                  <pic:nvPicPr>
+                    <pic:cNvPr id="576767667" name="Picture 576767667"/>
+                    <pic:cNvPicPr/>
+                  </pic:nvPicPr>
+                  <pic:blipFill>
+                    <a:blip r:embed="rId10">
+                      <a:extLst>
+                        <a:ext uri="{28A0092B-C50C-407E-A947-70E740481C1C}">
+                          <a14:useLocalDpi xmlns:a14="http://schemas.microsoft.com/office/drawing/2010/main" val="0"/>
+                        </a:ext>
+                      </a:extLst>
+                    </a:blip>
+                    <a:stretch>
+                      <a:fillRect/>
+                    </a:stretch>
+                  </pic:blipFill>
+                  <pic:spPr>
+                    <a:xfrm>
+                      <a:off x="0" y="0"/>
+                      <a:ext cx="1123950" cy="457200"/>
+                    </a:xfrm>
+                    <a:prstGeom prst="rect">
+                      <a:avLst/>
+                    </a:prstGeom>
+                  </pic:spPr>
+                </pic:pic>
+              </a:graphicData>
+            </a:graphic>
+            <wp14:sizeRelH relativeFrom="page">
+              <wp14:pctWidth>0</wp14:pctWidth>
+            </wp14:sizeRelH>
+            <wp14:sizeRelV relativeFrom="page">
+              <wp14:pctHeight>0</wp14:pctHeight>
+            </wp14:sizeRelV>
+          </wp:anchor>
+        </w:drawing>
       </w:r>
       <w:r>
         <w:rPr>
@@ -581,61 +567,50 @@
         <mc:AlternateContent>
           <mc:Choice Requires="wps">
             <w:drawing>
-              <wp:anchor distT="0" distB="0" distL="114300" distR="114300" simplePos="0" relativeHeight="251667456" behindDoc="0" locked="0" layoutInCell="1" allowOverlap="1" wp14:anchorId="348BA5E7" wp14:editId="5916F344">
+              <wp:anchor distT="0" distB="0" distL="114300" distR="114300" simplePos="0" relativeHeight="251672576" behindDoc="0" locked="0" layoutInCell="1" allowOverlap="1" wp14:anchorId="10D5B27A" wp14:editId="12F51605">
                 <wp:simplePos x="0" y="0"/>
                 <wp:positionH relativeFrom="column">
-                  <wp:posOffset>4468440</wp:posOffset>
+                  <wp:posOffset>2247900</wp:posOffset>
                 </wp:positionH>
                 <wp:positionV relativeFrom="paragraph">
-                  <wp:posOffset>47956</wp:posOffset>
+                  <wp:posOffset>264159</wp:posOffset>
                 </wp:positionV>
-                <wp:extent cx="1820545" cy="461176"/>
-                <wp:effectExtent l="0" t="0" r="27305" b="15240"/>
+                <wp:extent cx="847725" cy="278765"/>
+                <wp:effectExtent l="0" t="19050" r="66675" b="83185"/>
                 <wp:wrapNone/>
-                <wp:docPr id="2105659977" name="Rectangle: Rounded Corners 3"/>
+                <wp:docPr id="1886142847" name="Straight Arrow Connector 7"/>
                 <wp:cNvGraphicFramePr/>
                 <a:graphic xmlns:a="http://schemas.openxmlformats.org/drawingml/2006/main">
                   <a:graphicData uri="http://schemas.microsoft.com/office/word/2010/wordprocessingShape">
                     <wps:wsp>
-                      <wps:cNvSpPr/>
+                      <wps:cNvCnPr/>
                       <wps:spPr>
                         <a:xfrm>
                           <a:off x="0" y="0"/>
-                          <a:ext cx="1820545" cy="461176"/>
+                          <a:ext cx="847725" cy="278765"/>
                         </a:xfrm>
-                        <a:prstGeom prst="roundRect">
+                        <a:prstGeom prst="straightConnector1">
                           <a:avLst/>
                         </a:prstGeom>
+                        <a:ln w="57150">
+                          <a:tailEnd type="triangle"/>
+                        </a:ln>
                       </wps:spPr>
                       <wps:style>
-                        <a:lnRef idx="2">
-                          <a:schemeClr val="accent5"/>
+                        <a:lnRef idx="1">
+                          <a:schemeClr val="accent1"/>
                         </a:lnRef>
-                        <a:fillRef idx="1">
-                          <a:schemeClr val="lt1"/>
+                        <a:fillRef idx="0">
+                          <a:schemeClr val="accent1"/>
                         </a:fillRef>
                         <a:effectRef idx="0">
-                          <a:schemeClr val="accent5"/>
+                          <a:schemeClr val="accent1"/>
                         </a:effectRef>
                         <a:fontRef idx="minor">
-                          <a:schemeClr val="dk1"/>
+                          <a:schemeClr val="tx1"/>
                         </a:fontRef>
                       </wps:style>
-                      <wps:txbx>
-                        <w:txbxContent>
-                          <w:p>
-                            <w:r>
-                              <w:t>Output files/folders appear here</w:t>
-                            </w:r>
-                          </w:p>
-                        </w:txbxContent>
-                      </wps:txbx>
-                      <wps:bodyPr rot="0" spcFirstLastPara="0" vertOverflow="overflow" horzOverflow="overflow" vert="horz" wrap="square" lIns="91440" tIns="45720" rIns="91440" bIns="45720" numCol="1" spcCol="0" rtlCol="0" fromWordArt="0" anchor="ctr" anchorCtr="0" forceAA="0" compatLnSpc="1">
-                        <a:prstTxWarp prst="textNoShape">
-                          <a:avLst/>
-                        </a:prstTxWarp>
-                        <a:noAutofit/>
-                      </wps:bodyPr>
+                      <wps:bodyPr/>
                     </wps:wsp>
                   </a:graphicData>
                 </a:graphic>
@@ -650,24 +625,13 @@
           </mc:Choice>
           <mc:Fallback>
             <w:pict>
-              <v:roundrect w14:anchorId="348BA5E7" id="_x0000_s1028" style="position:absolute;margin-left:351.85pt;margin-top:3.8pt;width:143.35pt;height:36.3pt;z-index:251667456;visibility:visible;mso-wrap-style:square;mso-width-percent:0;mso-height-percent:0;mso-wrap-distance-left:9pt;mso-wrap-distance-top:0;mso-wrap-distance-right:9pt;mso-wrap-distance-bottom:0;mso-position-horizontal:absolute;mso-position-horizontal-relative:text;mso-position-vertical:absolute;mso-position-vertical-relative:text;mso-width-percent:0;mso-height-percent:0;mso-width-relative:margin;mso-height-relative:margin;v-text-anchor:middle" arcsize="10923f" o:gfxdata="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" fillcolor="white [3201]" strokecolor="#5b9bd5 [3208]" strokeweight="1pt">
-                <v:stroke joinstyle="miter"/>
-                <v:textbox>
-                  <w:txbxContent>
-                    <w:p>
-                      <w:r>
-                        <w:t>Output files/folders appear here</w:t>
-                      </w:r>
-                    </w:p>
-                  </w:txbxContent>
-                </v:textbox>
-              </v:roundrect>
+              <v:shape w14:anchorId="270AC31F" id="Straight Arrow Connector 7" o:spid="_x0000_s1026" type="#_x0000_t32" style="position:absolute;margin-left:177pt;margin-top:20.8pt;width:66.75pt;height:21.95pt;z-index:251672576;visibility:visible;mso-wrap-style:square;mso-width-percent:0;mso-height-percent:0;mso-wrap-distance-left:9pt;mso-wrap-distance-top:0;mso-wrap-distance-right:9pt;mso-wrap-distance-bottom:0;mso-position-horizontal:absolute;mso-position-horizontal-relative:text;mso-position-vertical:absolute;mso-position-vertical-relative:text;mso-width-percent:0;mso-height-percent:0;mso-width-relative:margin;mso-height-relative:margin" o:gfxdata="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" strokecolor="#4472c4 [3204]" strokeweight="4.5pt">
+                <v:stroke endarrow="block" joinstyle="miter"/>
+              </v:shape>
             </w:pict>
           </mc:Fallback>
         </mc:AlternateContent>
       </w:r>
-    </w:p>
-    <w:p>
       <w:r>
         <w:rPr>
           <w:noProof/>
@@ -675,64 +639,50 @@
         <mc:AlternateContent>
           <mc:Choice Requires="wps">
             <w:drawing>
-              <wp:anchor distT="0" distB="0" distL="114300" distR="114300" simplePos="0" relativeHeight="251660288" behindDoc="0" locked="0" layoutInCell="1" allowOverlap="1" wp14:anchorId="77B418F6" wp14:editId="307F2A0B">
+              <wp:anchor distT="0" distB="0" distL="114300" distR="114300" simplePos="0" relativeHeight="251670528" behindDoc="0" locked="0" layoutInCell="1" allowOverlap="1" wp14:anchorId="39BEB554" wp14:editId="37EB74A7">
                 <wp:simplePos x="0" y="0"/>
                 <wp:positionH relativeFrom="column">
-                  <wp:posOffset>5658181</wp:posOffset>
+                  <wp:posOffset>2333625</wp:posOffset>
                 </wp:positionH>
                 <wp:positionV relativeFrom="paragraph">
-                  <wp:posOffset>318135</wp:posOffset>
+                  <wp:posOffset>66674</wp:posOffset>
                 </wp:positionV>
-                <wp:extent cx="930303" cy="755373"/>
-                <wp:effectExtent l="0" t="0" r="22225" b="26035"/>
+                <wp:extent cx="2362200" cy="352425"/>
+                <wp:effectExtent l="0" t="19050" r="38100" b="123825"/>
                 <wp:wrapNone/>
-                <wp:docPr id="1776663514" name="Rectangle: Rounded Corners 3"/>
+                <wp:docPr id="1585766023" name="Straight Arrow Connector 7"/>
                 <wp:cNvGraphicFramePr/>
                 <a:graphic xmlns:a="http://schemas.openxmlformats.org/drawingml/2006/main">
                   <a:graphicData uri="http://schemas.microsoft.com/office/word/2010/wordprocessingShape">
                     <wps:wsp>
-                      <wps:cNvSpPr/>
+                      <wps:cNvCnPr/>
                       <wps:spPr>
                         <a:xfrm>
                           <a:off x="0" y="0"/>
-                          <a:ext cx="930303" cy="755373"/>
+                          <a:ext cx="2362200" cy="352425"/>
                         </a:xfrm>
-                        <a:prstGeom prst="roundRect">
+                        <a:prstGeom prst="straightConnector1">
                           <a:avLst/>
                         </a:prstGeom>
+                        <a:ln w="57150">
+                          <a:tailEnd type="triangle"/>
+                        </a:ln>
                       </wps:spPr>
                       <wps:style>
-                        <a:lnRef idx="2">
-                          <a:schemeClr val="accent5"/>
+                        <a:lnRef idx="1">
+                          <a:schemeClr val="accent1"/>
                         </a:lnRef>
-                        <a:fillRef idx="1">
-                          <a:schemeClr val="lt1"/>
+                        <a:fillRef idx="0">
+                          <a:schemeClr val="accent1"/>
                         </a:fillRef>
                         <a:effectRef idx="0">
-                          <a:schemeClr val="accent5"/>
+                          <a:schemeClr val="accent1"/>
                         </a:effectRef>
                         <a:fontRef idx="minor">
-                          <a:schemeClr val="dk1"/>
+                          <a:schemeClr val="tx1"/>
                         </a:fontRef>
                       </wps:style>
-                      <wps:txbx>
-                        <w:txbxContent>
-                          <w:p>
-                            <w:pPr>
-                              <w:jc w:val="center"/>
-                            </w:pPr>
-                            <w:r>
-                              <w:t>Click to open application</w:t>
-                            </w:r>
-                          </w:p>
-                        </w:txbxContent>
-                      </wps:txbx>
-                      <wps:bodyPr rot="0" spcFirstLastPara="0" vertOverflow="overflow" horzOverflow="overflow" vert="horz" wrap="square" lIns="91440" tIns="45720" rIns="91440" bIns="45720" numCol="1" spcCol="0" rtlCol="0" fromWordArt="0" anchor="ctr" anchorCtr="0" forceAA="0" compatLnSpc="1">
-                        <a:prstTxWarp prst="textNoShape">
-                          <a:avLst/>
-                        </a:prstTxWarp>
-                        <a:noAutofit/>
-                      </wps:bodyPr>
+                      <wps:bodyPr/>
                     </wps:wsp>
                   </a:graphicData>
                 </a:graphic>
@@ -747,21 +697,180 @@
           </mc:Choice>
           <mc:Fallback>
             <w:pict>
-              <v:roundrect w14:anchorId="77B418F6" id="_x0000_s1029" style="position:absolute;margin-left:445.55pt;margin-top:25.05pt;width:73.25pt;height:59.5pt;z-index:251660288;visibility:visible;mso-wrap-style:square;mso-width-percent:0;mso-height-percent:0;mso-wrap-distance-left:9pt;mso-wrap-distance-top:0;mso-wrap-distance-right:9pt;mso-wrap-distance-bottom:0;mso-position-horizontal:absolute;mso-position-horizontal-relative:text;mso-position-vertical:absolute;mso-position-vertical-relative:text;mso-width-percent:0;mso-height-percent:0;mso-width-relative:margin;mso-height-relative:margin;v-text-anchor:middle" arcsize="10923f" o:gfxdata="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" fillcolor="white [3201]" strokecolor="#5b9bd5 [3208]" strokeweight="1pt">
-                <v:stroke joinstyle="miter"/>
-                <v:textbox>
-                  <w:txbxContent>
-                    <w:p>
-                      <w:pPr>
-                        <w:jc w:val="center"/>
-                      </w:pPr>
-                      <w:r>
-                        <w:t>Click to open application</w:t>
-                      </w:r>
-                    </w:p>
-                  </w:txbxContent>
-                </v:textbox>
-              </v:roundrect>
+              <v:shape w14:anchorId="7EC05622" id="Straight Arrow Connector 7" o:spid="_x0000_s1026" type="#_x0000_t32" style="position:absolute;margin-left:183.75pt;margin-top:5.25pt;width:186pt;height:27.75pt;z-index:251670528;visibility:visible;mso-wrap-style:square;mso-width-percent:0;mso-height-percent:0;mso-wrap-distance-left:9pt;mso-wrap-distance-top:0;mso-wrap-distance-right:9pt;mso-wrap-distance-bottom:0;mso-position-horizontal:absolute;mso-position-horizontal-relative:text;mso-position-vertical:absolute;mso-position-vertical-relative:text;mso-width-percent:0;mso-height-percent:0;mso-width-relative:margin;mso-height-relative:margin" o:gfxdata="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" strokecolor="#4472c4 [3204]" strokeweight="4.5pt">
+                <v:stroke endarrow="block" joinstyle="miter"/>
+              </v:shape>
+            </w:pict>
+          </mc:Fallback>
+        </mc:AlternateContent>
+      </w:r>
+    </w:p>
+    <w:p>
+      <w:r>
+        <w:rPr>
+          <w:noProof/>
+        </w:rPr>
+        <w:drawing>
+          <wp:anchor distT="0" distB="0" distL="114300" distR="114300" simplePos="0" relativeHeight="251663360" behindDoc="0" locked="0" layoutInCell="1" allowOverlap="1" wp14:anchorId="4388363A" wp14:editId="592BE289">
+            <wp:simplePos x="0" y="0"/>
+            <wp:positionH relativeFrom="column">
+              <wp:posOffset>3105150</wp:posOffset>
+            </wp:positionH>
+            <wp:positionV relativeFrom="paragraph">
+              <wp:posOffset>209550</wp:posOffset>
+            </wp:positionV>
+            <wp:extent cx="1581371" cy="1714739"/>
+            <wp:effectExtent l="19050" t="19050" r="19050" b="19050"/>
+            <wp:wrapNone/>
+            <wp:docPr id="2097221577" name="Picture 4"/>
+            <wp:cNvGraphicFramePr>
+              <a:graphicFrameLocks xmlns:a="http://schemas.openxmlformats.org/drawingml/2006/main" noChangeAspect="1"/>
+            </wp:cNvGraphicFramePr>
+            <a:graphic xmlns:a="http://schemas.openxmlformats.org/drawingml/2006/main">
+              <a:graphicData uri="http://schemas.openxmlformats.org/drawingml/2006/picture">
+                <pic:pic xmlns:pic="http://schemas.openxmlformats.org/drawingml/2006/picture">
+                  <pic:nvPicPr>
+                    <pic:cNvPr id="2097221577" name="Picture 2097221577"/>
+                    <pic:cNvPicPr/>
+                  </pic:nvPicPr>
+                  <pic:blipFill>
+                    <a:blip r:embed="rId11">
+                      <a:extLst>
+                        <a:ext uri="{28A0092B-C50C-407E-A947-70E740481C1C}">
+                          <a14:useLocalDpi xmlns:a14="http://schemas.microsoft.com/office/drawing/2010/main" val="0"/>
+                        </a:ext>
+                      </a:extLst>
+                    </a:blip>
+                    <a:stretch>
+                      <a:fillRect/>
+                    </a:stretch>
+                  </pic:blipFill>
+                  <pic:spPr>
+                    <a:xfrm>
+                      <a:off x="0" y="0"/>
+                      <a:ext cx="1581371" cy="1714739"/>
+                    </a:xfrm>
+                    <a:prstGeom prst="rect">
+                      <a:avLst/>
+                    </a:prstGeom>
+                    <a:ln>
+                      <a:solidFill>
+                        <a:schemeClr val="tx1"/>
+                      </a:solidFill>
+                    </a:ln>
+                  </pic:spPr>
+                </pic:pic>
+              </a:graphicData>
+            </a:graphic>
+            <wp14:sizeRelH relativeFrom="page">
+              <wp14:pctWidth>0</wp14:pctWidth>
+            </wp14:sizeRelH>
+            <wp14:sizeRelV relativeFrom="page">
+              <wp14:pctHeight>0</wp14:pctHeight>
+            </wp14:sizeRelV>
+          </wp:anchor>
+        </w:drawing>
+      </w:r>
+    </w:p>
+    <w:p/>
+    <w:p/>
+    <w:p/>
+    <w:p/>
+    <w:p/>
+    <w:p/>
+    <w:p/>
+    <w:p/>
+    <w:p/>
+    <w:p/>
+    <w:p/>
+    <w:p/>
+    <w:p/>
+    <w:p/>
+    <w:p/>
+    <w:p/>
+    <w:p/>
+    <w:p/>
+    <w:p/>
+    <w:p/>
+    <w:p/>
+    <w:p/>
+    <w:p/>
+    <w:p/>
+    <w:p/>
+    <w:p/>
+    <w:p/>
+    <w:p>
+      <w:r>
+        <w:rPr>
+          <w:noProof/>
+        </w:rPr>
+        <mc:AlternateContent>
+          <mc:Choice Requires="wps">
+            <w:drawing>
+              <wp:anchor distT="0" distB="0" distL="114300" distR="114300" simplePos="0" relativeHeight="251676672" behindDoc="0" locked="0" layoutInCell="1" allowOverlap="1" wp14:anchorId="29A0CCDE" wp14:editId="752A1F2C">
+                <wp:simplePos x="0" y="0"/>
+                <wp:positionH relativeFrom="column">
+                  <wp:posOffset>2466974</wp:posOffset>
+                </wp:positionH>
+                <wp:positionV relativeFrom="paragraph">
+                  <wp:posOffset>733425</wp:posOffset>
+                </wp:positionV>
+                <wp:extent cx="2524125" cy="838200"/>
+                <wp:effectExtent l="19050" t="57150" r="9525" b="19050"/>
+                <wp:wrapNone/>
+                <wp:docPr id="928705817" name="Straight Arrow Connector 11"/>
+                <wp:cNvGraphicFramePr/>
+                <a:graphic xmlns:a="http://schemas.openxmlformats.org/drawingml/2006/main">
+                  <a:graphicData uri="http://schemas.microsoft.com/office/word/2010/wordprocessingShape">
+                    <wps:wsp>
+                      <wps:cNvCnPr/>
+                      <wps:spPr>
+                        <a:xfrm flipV="1">
+                          <a:off x="0" y="0"/>
+                          <a:ext cx="2524125" cy="838200"/>
+                        </a:xfrm>
+                        <a:prstGeom prst="straightConnector1">
+                          <a:avLst/>
+                        </a:prstGeom>
+                        <a:ln w="38100">
+                          <a:solidFill>
+                            <a:srgbClr val="FF0000"/>
+                          </a:solidFill>
+                          <a:tailEnd type="triangle"/>
+                        </a:ln>
+                      </wps:spPr>
+                      <wps:style>
+                        <a:lnRef idx="1">
+                          <a:schemeClr val="accent1"/>
+                        </a:lnRef>
+                        <a:fillRef idx="0">
+                          <a:schemeClr val="accent1"/>
+                        </a:fillRef>
+                        <a:effectRef idx="0">
+                          <a:schemeClr val="accent1"/>
+                        </a:effectRef>
+                        <a:fontRef idx="minor">
+                          <a:schemeClr val="tx1"/>
+                        </a:fontRef>
+                      </wps:style>
+                      <wps:bodyPr/>
+                    </wps:wsp>
+                  </a:graphicData>
+                </a:graphic>
+                <wp14:sizeRelH relativeFrom="margin">
+                  <wp14:pctWidth>0</wp14:pctWidth>
+                </wp14:sizeRelH>
+                <wp14:sizeRelV relativeFrom="margin">
+                  <wp14:pctHeight>0</wp14:pctHeight>
+                </wp14:sizeRelV>
+              </wp:anchor>
+            </w:drawing>
+          </mc:Choice>
+          <mc:Fallback>
+            <w:pict>
+              <v:shape w14:anchorId="3D117744" id="Straight Arrow Connector 11" o:spid="_x0000_s1026" type="#_x0000_t32" style="position:absolute;margin-left:194.25pt;margin-top:57.75pt;width:198.75pt;height:66pt;flip:y;z-index:251676672;visibility:visible;mso-wrap-style:square;mso-width-percent:0;mso-height-percent:0;mso-wrap-distance-left:9pt;mso-wrap-distance-top:0;mso-wrap-distance-right:9pt;mso-wrap-distance-bottom:0;mso-position-horizontal:absolute;mso-position-horizontal-relative:text;mso-position-vertical:absolute;mso-position-vertical-relative:text;mso-width-percent:0;mso-height-percent:0;mso-width-relative:margin;mso-height-relative:margin" o:gfxdata="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" strokecolor="red" strokeweight="3pt">
+                <v:stroke endarrow="block" joinstyle="miter"/>
+              </v:shape>
             </w:pict>
           </mc:Fallback>
         </mc:AlternateContent>
@@ -773,57 +882,53 @@
         <mc:AlternateContent>
           <mc:Choice Requires="wps">
             <w:drawing>
-              <wp:anchor distT="0" distB="0" distL="114300" distR="114300" simplePos="0" relativeHeight="251659264" behindDoc="0" locked="0" layoutInCell="1" allowOverlap="1" wp14:anchorId="2CE1D66C" wp14:editId="44070646">
+              <wp:anchor distT="0" distB="0" distL="114300" distR="114300" simplePos="0" relativeHeight="251674624" behindDoc="0" locked="0" layoutInCell="1" allowOverlap="1" wp14:anchorId="77460E18" wp14:editId="70811193">
                 <wp:simplePos x="0" y="0"/>
                 <wp:positionH relativeFrom="column">
-                  <wp:posOffset>5152307</wp:posOffset>
+                  <wp:posOffset>2400300</wp:posOffset>
                 </wp:positionH>
                 <wp:positionV relativeFrom="paragraph">
-                  <wp:posOffset>613079</wp:posOffset>
+                  <wp:posOffset>733425</wp:posOffset>
                 </wp:positionV>
-                <wp:extent cx="485030" cy="174928"/>
-                <wp:effectExtent l="0" t="19050" r="29845" b="34925"/>
+                <wp:extent cx="1504950" cy="247650"/>
+                <wp:effectExtent l="19050" t="76200" r="0" b="19050"/>
                 <wp:wrapNone/>
-                <wp:docPr id="1515392690" name="Arrow: Right 2"/>
+                <wp:docPr id="344805601" name="Straight Arrow Connector 11"/>
                 <wp:cNvGraphicFramePr/>
                 <a:graphic xmlns:a="http://schemas.openxmlformats.org/drawingml/2006/main">
                   <a:graphicData uri="http://schemas.microsoft.com/office/word/2010/wordprocessingShape">
                     <wps:wsp>
-                      <wps:cNvSpPr/>
+                      <wps:cNvCnPr/>
                       <wps:spPr>
-                        <a:xfrm>
+                        <a:xfrm flipV="1">
                           <a:off x="0" y="0"/>
-                          <a:ext cx="485030" cy="174928"/>
+                          <a:ext cx="1504950" cy="247650"/>
                         </a:xfrm>
-                        <a:prstGeom prst="rightArrow">
+                        <a:prstGeom prst="straightConnector1">
                           <a:avLst/>
                         </a:prstGeom>
-                        <a:ln>
+                        <a:ln w="38100">
                           <a:solidFill>
                             <a:srgbClr val="FF0000"/>
                           </a:solidFill>
+                          <a:tailEnd type="triangle"/>
                         </a:ln>
                       </wps:spPr>
                       <wps:style>
-                        <a:lnRef idx="2">
-                          <a:schemeClr val="accent6"/>
+                        <a:lnRef idx="1">
+                          <a:schemeClr val="accent1"/>
                         </a:lnRef>
-                        <a:fillRef idx="1">
-                          <a:schemeClr val="lt1"/>
+                        <a:fillRef idx="0">
+                          <a:schemeClr val="accent1"/>
                         </a:fillRef>
                         <a:effectRef idx="0">
-                          <a:schemeClr val="accent6"/>
+                          <a:schemeClr val="accent1"/>
                         </a:effectRef>
                         <a:fontRef idx="minor">
-                          <a:schemeClr val="dk1"/>
+                          <a:schemeClr val="tx1"/>
                         </a:fontRef>
                       </wps:style>
-                      <wps:bodyPr rot="0" spcFirstLastPara="0" vertOverflow="overflow" horzOverflow="overflow" vert="horz" wrap="square" lIns="91440" tIns="45720" rIns="91440" bIns="45720" numCol="1" spcCol="0" rtlCol="0" fromWordArt="0" anchor="ctr" anchorCtr="0" forceAA="0" compatLnSpc="1">
-                        <a:prstTxWarp prst="textNoShape">
-                          <a:avLst/>
-                        </a:prstTxWarp>
-                        <a:noAutofit/>
-                      </wps:bodyPr>
+                      <wps:bodyPr/>
                     </wps:wsp>
                   </a:graphicData>
                 </a:graphic>
@@ -832,10 +937,58 @@
           </mc:Choice>
           <mc:Fallback>
             <w:pict>
-              <v:shape w14:anchorId="5D8BB755" id="Arrow: Right 2" o:spid="_x0000_s1026" type="#_x0000_t13" style="position:absolute;margin-left:405.7pt;margin-top:48.25pt;width:38.2pt;height:13.75pt;z-index:251659264;visibility:visible;mso-wrap-style:square;mso-wrap-distance-left:9pt;mso-wrap-distance-top:0;mso-wrap-distance-right:9pt;mso-wrap-distance-bottom:0;mso-position-horizontal:absolute;mso-position-horizontal-relative:text;mso-position-vertical:absolute;mso-position-vertical-relative:text;v-text-anchor:middle" o:gfxdata="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" adj="17705" fillcolor="white [3201]" strokecolor="red" strokeweight="1pt"/>
+              <v:shape w14:anchorId="427EDFF2" id="Straight Arrow Connector 11" o:spid="_x0000_s1026" type="#_x0000_t32" style="position:absolute;margin-left:189pt;margin-top:57.75pt;width:118.5pt;height:19.5pt;flip:y;z-index:251674624;visibility:visible;mso-wrap-style:square;mso-wrap-distance-left:9pt;mso-wrap-distance-top:0;mso-wrap-distance-right:9pt;mso-wrap-distance-bottom:0;mso-position-horizontal:absolute;mso-position-horizontal-relative:text;mso-position-vertical:absolute;mso-position-vertical-relative:text" o:gfxdata="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" strokecolor="red" strokeweight="3pt">
+                <v:stroke endarrow="block" joinstyle="miter"/>
+              </v:shape>
             </w:pict>
           </mc:Fallback>
         </mc:AlternateContent>
+      </w:r>
+      <w:r>
+        <w:rPr>
+          <w:noProof/>
+        </w:rPr>
+        <w:drawing>
+          <wp:inline distT="0" distB="0" distL="0" distR="0" wp14:anchorId="6FF3147D" wp14:editId="651BC87D">
+            <wp:extent cx="5943600" cy="2819400"/>
+            <wp:effectExtent l="0" t="0" r="0" b="0"/>
+            <wp:docPr id="1368950256" name="Picture 10"/>
+            <wp:cNvGraphicFramePr>
+              <a:graphicFrameLocks xmlns:a="http://schemas.openxmlformats.org/drawingml/2006/main" noChangeAspect="1"/>
+            </wp:cNvGraphicFramePr>
+            <a:graphic xmlns:a="http://schemas.openxmlformats.org/drawingml/2006/main">
+              <a:graphicData uri="http://schemas.openxmlformats.org/drawingml/2006/picture">
+                <pic:pic xmlns:pic="http://schemas.openxmlformats.org/drawingml/2006/picture">
+                  <pic:nvPicPr>
+                    <pic:cNvPr id="1368950256" name="Picture 1368950256"/>
+                    <pic:cNvPicPr/>
+                  </pic:nvPicPr>
+                  <pic:blipFill>
+                    <a:blip r:embed="rId12">
+                      <a:extLst>
+                        <a:ext uri="{28A0092B-C50C-407E-A947-70E740481C1C}">
+                          <a14:useLocalDpi xmlns:a14="http://schemas.microsoft.com/office/drawing/2010/main" val="0"/>
+                        </a:ext>
+                      </a:extLst>
+                    </a:blip>
+                    <a:stretch>
+                      <a:fillRect/>
+                    </a:stretch>
+                  </pic:blipFill>
+                  <pic:spPr>
+                    <a:xfrm>
+                      <a:off x="0" y="0"/>
+                      <a:ext cx="5943600" cy="2819400"/>
+                    </a:xfrm>
+                    <a:prstGeom prst="rect">
+                      <a:avLst/>
+                    </a:prstGeom>
+                  </pic:spPr>
+                </pic:pic>
+              </a:graphicData>
+            </a:graphic>
+          </wp:inline>
+        </w:drawing>
       </w:r>
     </w:p>
     <w:sectPr>

</xml_diff>